<commit_message>
Retos: enunciado reto 5 grupo 43-46 corregidos
</commit_message>
<xml_diff>
--- a/CICLO_II/Retos/Reto 5/Enunciados/Reto43.docx
+++ b/CICLO_II/Retos/Reto 5/Enunciados/Reto43.docx
@@ -281,13 +281,6 @@
               </w:rPr>
               <w:t>Número de cédula</w:t>
             </w:r>
-            <w:r>
-              <w:rPr>
-                <w:rFonts w:asciiTheme="minorHAnsi" w:eastAsia="Arial" w:hAnsiTheme="minorHAnsi" w:cstheme="minorHAnsi"/>
-                <w:highlight w:val="white"/>
-              </w:rPr>
-              <w:t xml:space="preserve"> (llave primaria)</w:t>
-            </w:r>
           </w:p>
           <w:p>
             <w:pPr>
@@ -417,6 +410,366 @@
           </w:p>
           <w:p>
             <w:pPr>
+              <w:spacing w:after="0" w:line="240" w:lineRule="auto"/>
+              <w:jc w:val="both"/>
+              <w:rPr>
+                <w:rFonts w:asciiTheme="minorHAnsi" w:eastAsia="Arial" w:hAnsiTheme="minorHAnsi" w:cstheme="minorHAnsi"/>
+                <w:highlight w:val="white"/>
+              </w:rPr>
+            </w:pPr>
+          </w:p>
+          <w:p>
+            <w:pPr>
+              <w:spacing w:after="0" w:line="240" w:lineRule="auto"/>
+              <w:jc w:val="both"/>
+              <w:rPr>
+                <w:rFonts w:asciiTheme="minorHAnsi" w:eastAsia="Arial" w:hAnsiTheme="minorHAnsi" w:cstheme="minorHAnsi"/>
+                <w:highlight w:val="white"/>
+              </w:rPr>
+            </w:pPr>
+            <w:r>
+              <w:rPr>
+                <w:rFonts w:asciiTheme="minorHAnsi" w:eastAsia="Arial" w:hAnsiTheme="minorHAnsi" w:cstheme="minorHAnsi"/>
+                <w:highlight w:val="white"/>
+              </w:rPr>
+              <w:t>Con los datos ingresados al programa:</w:t>
+            </w:r>
+          </w:p>
+          <w:p>
+            <w:pPr>
+              <w:numPr>
+                <w:ilvl w:val="0"/>
+                <w:numId w:val="1"/>
+              </w:numPr>
+              <w:spacing w:after="0" w:line="240" w:lineRule="auto"/>
+              <w:jc w:val="both"/>
+              <w:rPr>
+                <w:rFonts w:asciiTheme="minorHAnsi" w:eastAsia="Arial" w:hAnsiTheme="minorHAnsi" w:cstheme="minorHAnsi"/>
+                <w:highlight w:val="white"/>
+              </w:rPr>
+            </w:pPr>
+            <w:r>
+              <w:rPr>
+                <w:rFonts w:asciiTheme="minorHAnsi" w:eastAsia="Arial" w:hAnsiTheme="minorHAnsi" w:cstheme="minorHAnsi"/>
+                <w:highlight w:val="white"/>
+              </w:rPr>
+              <w:t>¿Cuál es la edad promedio de los pacientes del estudio?</w:t>
+            </w:r>
+            <w:r>
+              <w:rPr>
+                <w:rFonts w:asciiTheme="minorHAnsi" w:eastAsia="Arial" w:hAnsiTheme="minorHAnsi" w:cstheme="minorHAnsi"/>
+                <w:highlight w:val="white"/>
+              </w:rPr>
+              <w:t xml:space="preserve"> Con formato de String a dos cifras decimales.</w:t>
+            </w:r>
+          </w:p>
+          <w:p>
+            <w:pPr>
+              <w:numPr>
+                <w:ilvl w:val="0"/>
+                <w:numId w:val="1"/>
+              </w:numPr>
+              <w:spacing w:after="0" w:line="240" w:lineRule="auto"/>
+              <w:jc w:val="both"/>
+              <w:rPr>
+                <w:rFonts w:asciiTheme="minorHAnsi" w:eastAsia="Arial" w:hAnsiTheme="minorHAnsi" w:cstheme="minorHAnsi"/>
+                <w:highlight w:val="white"/>
+              </w:rPr>
+            </w:pPr>
+            <w:r>
+              <w:rPr>
+                <w:rFonts w:asciiTheme="minorHAnsi" w:eastAsia="Arial" w:hAnsiTheme="minorHAnsi" w:cstheme="minorHAnsi"/>
+                <w:highlight w:val="white"/>
+              </w:rPr>
+              <w:t>¿Cuáles pacientes se encuentran por encima de la edad promedio?, indicar nombre y cédula separados por espacios.</w:t>
+            </w:r>
+          </w:p>
+          <w:p>
+            <w:pPr>
+              <w:numPr>
+                <w:ilvl w:val="0"/>
+                <w:numId w:val="1"/>
+              </w:numPr>
+              <w:spacing w:after="0" w:line="240" w:lineRule="auto"/>
+              <w:jc w:val="both"/>
+              <w:rPr>
+                <w:rFonts w:asciiTheme="minorHAnsi" w:eastAsia="Arial" w:hAnsiTheme="minorHAnsi" w:cstheme="minorHAnsi"/>
+                <w:highlight w:val="white"/>
+              </w:rPr>
+            </w:pPr>
+            <w:r>
+              <w:rPr>
+                <w:rFonts w:asciiTheme="minorHAnsi" w:eastAsia="Arial" w:hAnsiTheme="minorHAnsi" w:cstheme="minorHAnsi"/>
+                <w:highlight w:val="white"/>
+              </w:rPr>
+              <w:t xml:space="preserve">Totalice la cantidad de pacientes por </w:t>
+            </w:r>
+            <w:r>
+              <w:rPr>
+                <w:rFonts w:asciiTheme="minorHAnsi" w:eastAsia="Arial" w:hAnsiTheme="minorHAnsi" w:cstheme="minorHAnsi"/>
+                <w:highlight w:val="white"/>
+              </w:rPr>
+              <w:t>enfermedad, en el orden en el cual se encuentran al inicio del documento.</w:t>
+            </w:r>
+          </w:p>
+          <w:p>
+            <w:pPr>
+              <w:numPr>
+                <w:ilvl w:val="0"/>
+                <w:numId w:val="1"/>
+              </w:numPr>
+              <w:spacing w:after="0" w:line="240" w:lineRule="auto"/>
+              <w:jc w:val="both"/>
+              <w:rPr>
+                <w:rFonts w:asciiTheme="minorHAnsi" w:eastAsia="Arial" w:hAnsiTheme="minorHAnsi" w:cstheme="minorHAnsi"/>
+                <w:highlight w:val="white"/>
+              </w:rPr>
+            </w:pPr>
+            <w:r>
+              <w:rPr>
+                <w:rFonts w:asciiTheme="minorHAnsi" w:eastAsia="Arial" w:hAnsiTheme="minorHAnsi" w:cstheme="minorHAnsi"/>
+                <w:highlight w:val="white"/>
+              </w:rPr>
+              <w:t>Imprimir nombre y cedula de aquellos pacientes que pertenezcan a la categoría de joven adulto.</w:t>
+            </w:r>
+          </w:p>
+          <w:p>
+            <w:pPr>
+              <w:spacing w:after="0" w:line="240" w:lineRule="auto"/>
+              <w:jc w:val="both"/>
+              <w:rPr>
+                <w:rFonts w:asciiTheme="minorHAnsi" w:eastAsia="Arial" w:hAnsiTheme="minorHAnsi" w:cstheme="minorHAnsi"/>
+                <w:highlight w:val="white"/>
+              </w:rPr>
+            </w:pPr>
+          </w:p>
+          <w:p>
+            <w:pPr>
+              <w:spacing w:after="0" w:line="240" w:lineRule="auto"/>
+              <w:jc w:val="both"/>
+              <w:rPr>
+                <w:rFonts w:asciiTheme="minorHAnsi" w:eastAsia="Arial" w:hAnsiTheme="minorHAnsi" w:cstheme="minorHAnsi"/>
+                <w:highlight w:val="white"/>
+              </w:rPr>
+            </w:pPr>
+            <w:r>
+              <w:rPr>
+                <w:rFonts w:asciiTheme="minorHAnsi" w:eastAsia="Arial" w:hAnsiTheme="minorHAnsi" w:cstheme="minorHAnsi"/>
+                <w:highlight w:val="white"/>
+              </w:rPr>
+              <w:t xml:space="preserve">Para el diseño del programa usted </w:t>
+            </w:r>
+            <w:r>
+              <w:rPr>
+                <w:rFonts w:asciiTheme="minorHAnsi" w:eastAsia="Arial" w:hAnsiTheme="minorHAnsi" w:cstheme="minorHAnsi"/>
+                <w:highlight w:val="white"/>
+              </w:rPr>
+              <w:t>debe</w:t>
+            </w:r>
+            <w:r>
+              <w:rPr>
+                <w:rFonts w:asciiTheme="minorHAnsi" w:eastAsia="Arial" w:hAnsiTheme="minorHAnsi" w:cstheme="minorHAnsi"/>
+                <w:highlight w:val="white"/>
+              </w:rPr>
+              <w:t>:</w:t>
+            </w:r>
+          </w:p>
+          <w:p>
+            <w:pPr>
+              <w:numPr>
+                <w:ilvl w:val="0"/>
+                <w:numId w:val="1"/>
+              </w:numPr>
+              <w:spacing w:after="0" w:line="240" w:lineRule="auto"/>
+              <w:jc w:val="both"/>
+              <w:rPr>
+                <w:rFonts w:asciiTheme="minorHAnsi" w:eastAsia="Arial" w:hAnsiTheme="minorHAnsi" w:cstheme="minorHAnsi"/>
+                <w:highlight w:val="white"/>
+              </w:rPr>
+            </w:pPr>
+            <w:r>
+              <w:rPr>
+                <w:rFonts w:asciiTheme="minorHAnsi" w:eastAsia="Arial" w:hAnsiTheme="minorHAnsi" w:cstheme="minorHAnsi"/>
+                <w:highlight w:val="white"/>
+              </w:rPr>
+              <w:t xml:space="preserve">Implementar POO creando una superclase llamada </w:t>
+            </w:r>
+            <w:r>
+              <w:rPr>
+                <w:rFonts w:asciiTheme="minorHAnsi" w:eastAsia="Arial" w:hAnsiTheme="minorHAnsi" w:cstheme="minorHAnsi"/>
+                <w:b/>
+                <w:bCs/>
+                <w:highlight w:val="white"/>
+              </w:rPr>
+              <w:t>Persona</w:t>
+            </w:r>
+            <w:r>
+              <w:rPr>
+                <w:rFonts w:asciiTheme="minorHAnsi" w:eastAsia="Arial" w:hAnsiTheme="minorHAnsi" w:cstheme="minorHAnsi"/>
+                <w:highlight w:val="white"/>
+              </w:rPr>
+              <w:t>.</w:t>
+            </w:r>
+          </w:p>
+          <w:p>
+            <w:pPr>
+              <w:numPr>
+                <w:ilvl w:val="0"/>
+                <w:numId w:val="1"/>
+              </w:numPr>
+              <w:spacing w:after="0" w:line="240" w:lineRule="auto"/>
+              <w:jc w:val="both"/>
+              <w:rPr>
+                <w:rFonts w:asciiTheme="minorHAnsi" w:eastAsia="Arial" w:hAnsiTheme="minorHAnsi" w:cstheme="minorHAnsi"/>
+                <w:highlight w:val="white"/>
+              </w:rPr>
+            </w:pPr>
+            <w:r>
+              <w:rPr>
+                <w:rFonts w:asciiTheme="minorHAnsi" w:eastAsia="Arial" w:hAnsiTheme="minorHAnsi" w:cstheme="minorHAnsi"/>
+                <w:highlight w:val="white"/>
+              </w:rPr>
+              <w:t xml:space="preserve">Implementar POO creando una </w:t>
+            </w:r>
+            <w:r>
+              <w:rPr>
+                <w:rFonts w:asciiTheme="minorHAnsi" w:eastAsia="Arial" w:hAnsiTheme="minorHAnsi" w:cstheme="minorHAnsi"/>
+                <w:highlight w:val="white"/>
+              </w:rPr>
+              <w:t>sub</w:t>
+            </w:r>
+            <w:r>
+              <w:rPr>
+                <w:rFonts w:asciiTheme="minorHAnsi" w:eastAsia="Arial" w:hAnsiTheme="minorHAnsi" w:cstheme="minorHAnsi"/>
+                <w:highlight w:val="white"/>
+              </w:rPr>
+              <w:t xml:space="preserve">clase llamada </w:t>
+            </w:r>
+            <w:r>
+              <w:rPr>
+                <w:rFonts w:asciiTheme="minorHAnsi" w:eastAsia="Arial" w:hAnsiTheme="minorHAnsi" w:cstheme="minorHAnsi"/>
+                <w:b/>
+                <w:bCs/>
+                <w:highlight w:val="white"/>
+              </w:rPr>
+              <w:t>Paciente</w:t>
+            </w:r>
+            <w:r>
+              <w:rPr>
+                <w:rFonts w:asciiTheme="minorHAnsi" w:eastAsia="Arial" w:hAnsiTheme="minorHAnsi" w:cstheme="minorHAnsi"/>
+                <w:b/>
+                <w:bCs/>
+                <w:highlight w:val="white"/>
+              </w:rPr>
+              <w:t xml:space="preserve"> </w:t>
+            </w:r>
+            <w:r>
+              <w:rPr>
+                <w:rFonts w:asciiTheme="minorHAnsi" w:eastAsia="Arial" w:hAnsiTheme="minorHAnsi" w:cstheme="minorHAnsi"/>
+                <w:highlight w:val="white"/>
+              </w:rPr>
+              <w:t xml:space="preserve">que extienda de </w:t>
+            </w:r>
+            <w:r>
+              <w:rPr>
+                <w:rFonts w:asciiTheme="minorHAnsi" w:eastAsia="Arial" w:hAnsiTheme="minorHAnsi" w:cstheme="minorHAnsi"/>
+                <w:b/>
+                <w:bCs/>
+                <w:highlight w:val="white"/>
+              </w:rPr>
+              <w:t>Persona</w:t>
+            </w:r>
+            <w:r>
+              <w:rPr>
+                <w:rFonts w:asciiTheme="minorHAnsi" w:eastAsia="Arial" w:hAnsiTheme="minorHAnsi" w:cstheme="minorHAnsi"/>
+                <w:highlight w:val="white"/>
+              </w:rPr>
+              <w:t>.</w:t>
+            </w:r>
+          </w:p>
+          <w:p>
+            <w:pPr>
+              <w:numPr>
+                <w:ilvl w:val="0"/>
+                <w:numId w:val="1"/>
+              </w:numPr>
+              <w:spacing w:after="0" w:line="240" w:lineRule="auto"/>
+              <w:jc w:val="both"/>
+              <w:rPr>
+                <w:rFonts w:asciiTheme="minorHAnsi" w:eastAsia="Arial" w:hAnsiTheme="minorHAnsi" w:cstheme="minorHAnsi"/>
+                <w:highlight w:val="white"/>
+              </w:rPr>
+            </w:pPr>
+            <w:r>
+              <w:rPr>
+                <w:rFonts w:asciiTheme="minorHAnsi" w:eastAsia="Arial" w:hAnsiTheme="minorHAnsi" w:cstheme="minorHAnsi"/>
+                <w:highlight w:val="white"/>
+              </w:rPr>
+              <w:t>Implementar un método</w:t>
+            </w:r>
+            <w:r>
+              <w:rPr>
+                <w:rFonts w:asciiTheme="minorHAnsi" w:eastAsia="Arial" w:hAnsiTheme="minorHAnsi" w:cstheme="minorHAnsi"/>
+                <w:highlight w:val="white"/>
+              </w:rPr>
+              <w:t xml:space="preserve"> llamado</w:t>
+            </w:r>
+            <w:r>
+              <w:rPr>
+                <w:rFonts w:asciiTheme="minorHAnsi" w:eastAsia="Arial" w:hAnsiTheme="minorHAnsi" w:cstheme="minorHAnsi"/>
+                <w:highlight w:val="white"/>
+              </w:rPr>
+              <w:t xml:space="preserve"> </w:t>
+            </w:r>
+            <w:r>
+              <w:rPr>
+                <w:rFonts w:asciiTheme="minorHAnsi" w:eastAsia="Arial" w:hAnsiTheme="minorHAnsi" w:cstheme="minorHAnsi"/>
+                <w:b/>
+                <w:bCs/>
+                <w:i/>
+                <w:iCs/>
+                <w:highlight w:val="white"/>
+              </w:rPr>
+              <w:t>clasificarEdad</w:t>
+            </w:r>
+            <w:r>
+              <w:rPr>
+                <w:rFonts w:asciiTheme="minorHAnsi" w:eastAsia="Arial" w:hAnsiTheme="minorHAnsi" w:cstheme="minorHAnsi"/>
+                <w:highlight w:val="white"/>
+              </w:rPr>
+              <w:t xml:space="preserve"> </w:t>
+            </w:r>
+            <w:r>
+              <w:rPr>
+                <w:rFonts w:asciiTheme="minorHAnsi" w:eastAsia="Arial" w:hAnsiTheme="minorHAnsi" w:cstheme="minorHAnsi"/>
+                <w:highlight w:val="white"/>
+              </w:rPr>
+              <w:t xml:space="preserve">dentro de </w:t>
+            </w:r>
+            <w:r>
+              <w:rPr>
+                <w:rFonts w:asciiTheme="minorHAnsi" w:eastAsia="Arial" w:hAnsiTheme="minorHAnsi" w:cstheme="minorHAnsi"/>
+                <w:highlight w:val="white"/>
+              </w:rPr>
+              <w:t xml:space="preserve">la </w:t>
+            </w:r>
+            <w:r>
+              <w:rPr>
+                <w:rFonts w:asciiTheme="minorHAnsi" w:eastAsia="Arial" w:hAnsiTheme="minorHAnsi" w:cstheme="minorHAnsi"/>
+                <w:highlight w:val="white"/>
+              </w:rPr>
+              <w:t xml:space="preserve">clase Paciente </w:t>
+            </w:r>
+            <w:r>
+              <w:rPr>
+                <w:rFonts w:asciiTheme="minorHAnsi" w:eastAsia="Arial" w:hAnsiTheme="minorHAnsi" w:cstheme="minorHAnsi"/>
+                <w:highlight w:val="white"/>
+              </w:rPr>
+              <w:t>que devuelva si el paciente es joven adulto, adulto o tercera edad según la siguiente tabla.</w:t>
+            </w:r>
+          </w:p>
+          <w:p>
+            <w:pPr>
               <w:pStyle w:val="Prrafodelista"/>
               <w:numPr>
                 <w:ilvl w:val="0"/>
@@ -434,234 +787,7 @@
                 <w:rFonts w:asciiTheme="minorHAnsi" w:eastAsia="Arial" w:hAnsiTheme="minorHAnsi" w:cstheme="minorHAnsi"/>
                 <w:highlight w:val="white"/>
               </w:rPr>
-              <w:t xml:space="preserve">Guardar cada paciente en base de datos. </w:t>
-            </w:r>
-          </w:p>
-          <w:p>
-            <w:pPr>
-              <w:spacing w:after="0" w:line="240" w:lineRule="auto"/>
-              <w:jc w:val="both"/>
-              <w:rPr>
-                <w:rFonts w:asciiTheme="minorHAnsi" w:eastAsia="Arial" w:hAnsiTheme="minorHAnsi" w:cstheme="minorHAnsi"/>
-                <w:highlight w:val="white"/>
-              </w:rPr>
-            </w:pPr>
-            <w:r>
-              <w:rPr>
-                <w:rFonts w:asciiTheme="minorHAnsi" w:eastAsia="Arial" w:hAnsiTheme="minorHAnsi" w:cstheme="minorHAnsi"/>
-                <w:highlight w:val="white"/>
-              </w:rPr>
-              <w:t>Esta debe contener una tabla con los datos del paciente.</w:t>
-            </w:r>
-          </w:p>
-          <w:p>
-            <w:pPr>
-              <w:spacing w:after="0" w:line="240" w:lineRule="auto"/>
-              <w:jc w:val="both"/>
-              <w:rPr>
-                <w:rFonts w:asciiTheme="minorHAnsi" w:eastAsia="Arial" w:hAnsiTheme="minorHAnsi" w:cstheme="minorHAnsi"/>
-                <w:highlight w:val="white"/>
-              </w:rPr>
-            </w:pPr>
-            <w:r>
-              <w:rPr>
-                <w:rFonts w:asciiTheme="minorHAnsi" w:eastAsia="Arial" w:hAnsiTheme="minorHAnsi" w:cstheme="minorHAnsi"/>
-                <w:highlight w:val="white"/>
-              </w:rPr>
-              <w:t>El programa debe manejar las operaciones de CRUD</w:t>
-            </w:r>
-          </w:p>
-          <w:p>
-            <w:pPr>
-              <w:spacing w:after="0" w:line="240" w:lineRule="auto"/>
-              <w:jc w:val="both"/>
-              <w:rPr>
-                <w:rFonts w:asciiTheme="minorHAnsi" w:eastAsia="Arial" w:hAnsiTheme="minorHAnsi" w:cstheme="minorHAnsi"/>
-                <w:highlight w:val="white"/>
-              </w:rPr>
-            </w:pPr>
-            <w:r>
-              <w:rPr>
-                <w:rFonts w:asciiTheme="minorHAnsi" w:eastAsia="Arial" w:hAnsiTheme="minorHAnsi" w:cstheme="minorHAnsi"/>
-                <w:highlight w:val="white"/>
-              </w:rPr>
-              <w:t>Con todos los registros de la tabla el programa deberá:</w:t>
-            </w:r>
-          </w:p>
-          <w:p>
-            <w:pPr>
-              <w:numPr>
-                <w:ilvl w:val="0"/>
-                <w:numId w:val="1"/>
-              </w:numPr>
-              <w:spacing w:after="0" w:line="240" w:lineRule="auto"/>
-              <w:jc w:val="both"/>
-              <w:rPr>
-                <w:rFonts w:asciiTheme="minorHAnsi" w:eastAsia="Arial" w:hAnsiTheme="minorHAnsi" w:cstheme="minorHAnsi"/>
-                <w:highlight w:val="white"/>
-              </w:rPr>
-            </w:pPr>
-            <w:r>
-              <w:rPr>
-                <w:rFonts w:asciiTheme="minorHAnsi" w:eastAsia="Arial" w:hAnsiTheme="minorHAnsi" w:cstheme="minorHAnsi"/>
-                <w:highlight w:val="white"/>
-              </w:rPr>
-              <w:t>¿Cuál es la edad promedio de los pacientes del estudio?</w:t>
-            </w:r>
-            <w:r>
-              <w:rPr>
-                <w:rFonts w:asciiTheme="minorHAnsi" w:eastAsia="Arial" w:hAnsiTheme="minorHAnsi" w:cstheme="minorHAnsi"/>
-                <w:highlight w:val="white"/>
-              </w:rPr>
-              <w:t xml:space="preserve"> Con formato de </w:t>
-            </w:r>
-            <w:proofErr w:type="spellStart"/>
-            <w:r>
-              <w:rPr>
-                <w:rFonts w:asciiTheme="minorHAnsi" w:eastAsia="Arial" w:hAnsiTheme="minorHAnsi" w:cstheme="minorHAnsi"/>
-                <w:highlight w:val="white"/>
-              </w:rPr>
-              <w:t>String</w:t>
-            </w:r>
-            <w:proofErr w:type="spellEnd"/>
-            <w:r>
-              <w:rPr>
-                <w:rFonts w:asciiTheme="minorHAnsi" w:eastAsia="Arial" w:hAnsiTheme="minorHAnsi" w:cstheme="minorHAnsi"/>
-                <w:highlight w:val="white"/>
-              </w:rPr>
-              <w:t xml:space="preserve"> a dos cifras decimales.</w:t>
-            </w:r>
-          </w:p>
-          <w:p>
-            <w:pPr>
-              <w:numPr>
-                <w:ilvl w:val="0"/>
-                <w:numId w:val="1"/>
-              </w:numPr>
-              <w:spacing w:after="0" w:line="240" w:lineRule="auto"/>
-              <w:jc w:val="both"/>
-              <w:rPr>
-                <w:rFonts w:asciiTheme="minorHAnsi" w:eastAsia="Arial" w:hAnsiTheme="minorHAnsi" w:cstheme="minorHAnsi"/>
-                <w:highlight w:val="white"/>
-              </w:rPr>
-            </w:pPr>
-            <w:r>
-              <w:rPr>
-                <w:rFonts w:asciiTheme="minorHAnsi" w:eastAsia="Arial" w:hAnsiTheme="minorHAnsi" w:cstheme="minorHAnsi"/>
-                <w:highlight w:val="white"/>
-              </w:rPr>
-              <w:t>¿Cuáles pacientes se encuentran por encima de la edad promedio?, indicar nombre y cédula separados por espacios.</w:t>
-            </w:r>
-          </w:p>
-          <w:p>
-            <w:pPr>
-              <w:numPr>
-                <w:ilvl w:val="0"/>
-                <w:numId w:val="1"/>
-              </w:numPr>
-              <w:spacing w:after="0" w:line="240" w:lineRule="auto"/>
-              <w:jc w:val="both"/>
-              <w:rPr>
-                <w:rFonts w:asciiTheme="minorHAnsi" w:eastAsia="Arial" w:hAnsiTheme="minorHAnsi" w:cstheme="minorHAnsi"/>
-                <w:highlight w:val="white"/>
-              </w:rPr>
-            </w:pPr>
-            <w:r>
-              <w:rPr>
-                <w:rFonts w:asciiTheme="minorHAnsi" w:eastAsia="Arial" w:hAnsiTheme="minorHAnsi" w:cstheme="minorHAnsi"/>
-                <w:highlight w:val="white"/>
-              </w:rPr>
-              <w:t xml:space="preserve">Totalice la cantidad de pacientes por </w:t>
-            </w:r>
-            <w:r>
-              <w:rPr>
-                <w:rFonts w:asciiTheme="minorHAnsi" w:eastAsia="Arial" w:hAnsiTheme="minorHAnsi" w:cstheme="minorHAnsi"/>
-                <w:highlight w:val="white"/>
-              </w:rPr>
-              <w:t>enfermedad, en el orden en el cual se encuentran al inicio del documento.</w:t>
-            </w:r>
-          </w:p>
-          <w:p>
-            <w:pPr>
-              <w:numPr>
-                <w:ilvl w:val="0"/>
-                <w:numId w:val="1"/>
-              </w:numPr>
-              <w:spacing w:after="0" w:line="240" w:lineRule="auto"/>
-              <w:jc w:val="both"/>
-              <w:rPr>
-                <w:rFonts w:asciiTheme="minorHAnsi" w:eastAsia="Arial" w:hAnsiTheme="minorHAnsi" w:cstheme="minorHAnsi"/>
-                <w:highlight w:val="white"/>
-              </w:rPr>
-            </w:pPr>
-            <w:r>
-              <w:rPr>
-                <w:rFonts w:asciiTheme="minorHAnsi" w:eastAsia="Arial" w:hAnsiTheme="minorHAnsi" w:cstheme="minorHAnsi"/>
-                <w:highlight w:val="white"/>
-              </w:rPr>
-              <w:t>Imprimir nombre y cedula de aquellos pacientes que pertenezcan a la categoría de joven adulto.</w:t>
-            </w:r>
-          </w:p>
-          <w:p>
-            <w:pPr>
-              <w:spacing w:after="0" w:line="240" w:lineRule="auto"/>
-              <w:jc w:val="both"/>
-              <w:rPr>
-                <w:rFonts w:asciiTheme="minorHAnsi" w:eastAsia="Arial" w:hAnsiTheme="minorHAnsi" w:cstheme="minorHAnsi"/>
-                <w:highlight w:val="white"/>
-              </w:rPr>
-            </w:pPr>
-          </w:p>
-          <w:p>
-            <w:pPr>
-              <w:spacing w:after="0" w:line="240" w:lineRule="auto"/>
-              <w:jc w:val="both"/>
-              <w:rPr>
-                <w:rFonts w:asciiTheme="minorHAnsi" w:eastAsia="Arial" w:hAnsiTheme="minorHAnsi" w:cstheme="minorHAnsi"/>
-                <w:highlight w:val="white"/>
-              </w:rPr>
-            </w:pPr>
-            <w:r>
-              <w:rPr>
-                <w:rFonts w:asciiTheme="minorHAnsi" w:eastAsia="Arial" w:hAnsiTheme="minorHAnsi" w:cstheme="minorHAnsi"/>
-                <w:highlight w:val="white"/>
-              </w:rPr>
-              <w:t xml:space="preserve">Para el diseño del programa usted </w:t>
-            </w:r>
-            <w:r>
-              <w:rPr>
-                <w:rFonts w:asciiTheme="minorHAnsi" w:eastAsia="Arial" w:hAnsiTheme="minorHAnsi" w:cstheme="minorHAnsi"/>
-                <w:highlight w:val="white"/>
-              </w:rPr>
-              <w:t>debe</w:t>
-            </w:r>
-            <w:r>
-              <w:rPr>
-                <w:rFonts w:asciiTheme="minorHAnsi" w:eastAsia="Arial" w:hAnsiTheme="minorHAnsi" w:cstheme="minorHAnsi"/>
-                <w:highlight w:val="white"/>
-              </w:rPr>
-              <w:t>:</w:t>
-            </w:r>
-          </w:p>
-          <w:p>
-            <w:pPr>
-              <w:numPr>
-                <w:ilvl w:val="0"/>
-                <w:numId w:val="1"/>
-              </w:numPr>
-              <w:spacing w:after="0" w:line="240" w:lineRule="auto"/>
-              <w:jc w:val="both"/>
-              <w:rPr>
-                <w:rFonts w:asciiTheme="minorHAnsi" w:eastAsia="Arial" w:hAnsiTheme="minorHAnsi" w:cstheme="minorHAnsi"/>
-                <w:highlight w:val="white"/>
-              </w:rPr>
-            </w:pPr>
-            <w:r>
-              <w:rPr>
-                <w:rFonts w:asciiTheme="minorHAnsi" w:eastAsia="Arial" w:hAnsiTheme="minorHAnsi" w:cstheme="minorHAnsi"/>
-                <w:highlight w:val="white"/>
-              </w:rPr>
-              <w:t xml:space="preserve">Implementar POO creando una superclase llamada </w:t>
+              <w:t xml:space="preserve">Implementar POO creando una subclase llamada </w:t>
             </w:r>
             <w:r>
               <w:rPr>
@@ -670,49 +796,7 @@
                 <w:bCs/>
                 <w:highlight w:val="white"/>
               </w:rPr>
-              <w:t>Persona</w:t>
-            </w:r>
-            <w:r>
-              <w:rPr>
-                <w:rFonts w:asciiTheme="minorHAnsi" w:eastAsia="Arial" w:hAnsiTheme="minorHAnsi" w:cstheme="minorHAnsi"/>
-                <w:highlight w:val="white"/>
-              </w:rPr>
-              <w:t>.</w:t>
-            </w:r>
-          </w:p>
-          <w:p>
-            <w:pPr>
-              <w:numPr>
-                <w:ilvl w:val="0"/>
-                <w:numId w:val="1"/>
-              </w:numPr>
-              <w:spacing w:after="0" w:line="240" w:lineRule="auto"/>
-              <w:jc w:val="both"/>
-              <w:rPr>
-                <w:rFonts w:asciiTheme="minorHAnsi" w:eastAsia="Arial" w:hAnsiTheme="minorHAnsi" w:cstheme="minorHAnsi"/>
-                <w:highlight w:val="white"/>
-              </w:rPr>
-            </w:pPr>
-            <w:r>
-              <w:rPr>
-                <w:rFonts w:asciiTheme="minorHAnsi" w:eastAsia="Arial" w:hAnsiTheme="minorHAnsi" w:cstheme="minorHAnsi"/>
-                <w:highlight w:val="white"/>
-              </w:rPr>
-              <w:t xml:space="preserve">Implementar POO creando una </w:t>
-            </w:r>
-            <w:r>
-              <w:rPr>
-                <w:rFonts w:asciiTheme="minorHAnsi" w:eastAsia="Arial" w:hAnsiTheme="minorHAnsi" w:cstheme="minorHAnsi"/>
-                <w:highlight w:val="white"/>
-              </w:rPr>
-              <w:t>sub</w:t>
-            </w:r>
-            <w:r>
-              <w:rPr>
-                <w:rFonts w:asciiTheme="minorHAnsi" w:eastAsia="Arial" w:hAnsiTheme="minorHAnsi" w:cstheme="minorHAnsi"/>
-                <w:highlight w:val="white"/>
-              </w:rPr>
-              <w:t xml:space="preserve">clase llamada </w:t>
+              <w:t>Medico</w:t>
             </w:r>
             <w:r>
               <w:rPr>
@@ -721,7 +805,14 @@
                 <w:bCs/>
                 <w:highlight w:val="white"/>
               </w:rPr>
-              <w:t>Paciente</w:t>
+              <w:t xml:space="preserve"> </w:t>
+            </w:r>
+            <w:r>
+              <w:rPr>
+                <w:rFonts w:asciiTheme="minorHAnsi" w:eastAsia="Arial" w:hAnsiTheme="minorHAnsi" w:cstheme="minorHAnsi"/>
+                <w:highlight w:val="white"/>
+              </w:rPr>
+              <w:t xml:space="preserve">que extienda de la super clase </w:t>
             </w:r>
             <w:r>
               <w:rPr>
@@ -730,113 +821,7 @@
                 <w:bCs/>
                 <w:highlight w:val="white"/>
               </w:rPr>
-              <w:t xml:space="preserve"> </w:t>
-            </w:r>
-            <w:r>
-              <w:rPr>
-                <w:rFonts w:asciiTheme="minorHAnsi" w:eastAsia="Arial" w:hAnsiTheme="minorHAnsi" w:cstheme="minorHAnsi"/>
-                <w:highlight w:val="white"/>
-              </w:rPr>
-              <w:t xml:space="preserve">que extienda de </w:t>
-            </w:r>
-            <w:r>
-              <w:rPr>
-                <w:rFonts w:asciiTheme="minorHAnsi" w:eastAsia="Arial" w:hAnsiTheme="minorHAnsi" w:cstheme="minorHAnsi"/>
-                <w:b/>
-                <w:bCs/>
-                <w:highlight w:val="white"/>
-              </w:rPr>
-              <w:t>Persona</w:t>
-            </w:r>
-            <w:r>
-              <w:rPr>
-                <w:rFonts w:asciiTheme="minorHAnsi" w:eastAsia="Arial" w:hAnsiTheme="minorHAnsi" w:cstheme="minorHAnsi"/>
-                <w:highlight w:val="white"/>
-              </w:rPr>
-              <w:t>.</w:t>
-            </w:r>
-          </w:p>
-          <w:p>
-            <w:pPr>
-              <w:numPr>
-                <w:ilvl w:val="0"/>
-                <w:numId w:val="1"/>
-              </w:numPr>
-              <w:spacing w:after="0" w:line="240" w:lineRule="auto"/>
-              <w:jc w:val="both"/>
-              <w:rPr>
-                <w:rFonts w:asciiTheme="minorHAnsi" w:eastAsia="Arial" w:hAnsiTheme="minorHAnsi" w:cstheme="minorHAnsi"/>
-                <w:highlight w:val="white"/>
-              </w:rPr>
-            </w:pPr>
-            <w:r>
-              <w:rPr>
-                <w:rFonts w:asciiTheme="minorHAnsi" w:eastAsia="Arial" w:hAnsiTheme="minorHAnsi" w:cstheme="minorHAnsi"/>
-                <w:highlight w:val="white"/>
-              </w:rPr>
-              <w:t>Implementar un método</w:t>
-            </w:r>
-            <w:r>
-              <w:rPr>
-                <w:rFonts w:asciiTheme="minorHAnsi" w:eastAsia="Arial" w:hAnsiTheme="minorHAnsi" w:cstheme="minorHAnsi"/>
-                <w:highlight w:val="white"/>
-              </w:rPr>
-              <w:t xml:space="preserve"> llamado</w:t>
-            </w:r>
-            <w:r>
-              <w:rPr>
-                <w:rFonts w:asciiTheme="minorHAnsi" w:eastAsia="Arial" w:hAnsiTheme="minorHAnsi" w:cstheme="minorHAnsi"/>
-                <w:highlight w:val="white"/>
-              </w:rPr>
-              <w:t xml:space="preserve"> </w:t>
-            </w:r>
-            <w:proofErr w:type="spellStart"/>
-            <w:r>
-              <w:rPr>
-                <w:rFonts w:asciiTheme="minorHAnsi" w:eastAsia="Arial" w:hAnsiTheme="minorHAnsi" w:cstheme="minorHAnsi"/>
-                <w:b/>
-                <w:bCs/>
-                <w:i/>
-                <w:iCs/>
-                <w:highlight w:val="white"/>
-              </w:rPr>
-              <w:t>clasificarEdad</w:t>
-            </w:r>
-            <w:proofErr w:type="spellEnd"/>
-            <w:r>
-              <w:rPr>
-                <w:rFonts w:asciiTheme="minorHAnsi" w:eastAsia="Arial" w:hAnsiTheme="minorHAnsi" w:cstheme="minorHAnsi"/>
-                <w:highlight w:val="white"/>
-              </w:rPr>
-              <w:t xml:space="preserve"> </w:t>
-            </w:r>
-            <w:r>
-              <w:rPr>
-                <w:rFonts w:asciiTheme="minorHAnsi" w:eastAsia="Arial" w:hAnsiTheme="minorHAnsi" w:cstheme="minorHAnsi"/>
-                <w:highlight w:val="white"/>
-              </w:rPr>
-              <w:t xml:space="preserve">dentro de </w:t>
-            </w:r>
-            <w:r>
-              <w:rPr>
-                <w:rFonts w:asciiTheme="minorHAnsi" w:eastAsia="Arial" w:hAnsiTheme="minorHAnsi" w:cstheme="minorHAnsi"/>
-                <w:highlight w:val="white"/>
-              </w:rPr>
-              <w:t xml:space="preserve">la </w:t>
-            </w:r>
-            <w:r>
-              <w:rPr>
-                <w:rFonts w:asciiTheme="minorHAnsi" w:eastAsia="Arial" w:hAnsiTheme="minorHAnsi" w:cstheme="minorHAnsi"/>
-                <w:highlight w:val="white"/>
-              </w:rPr>
-              <w:t xml:space="preserve">clase Paciente </w:t>
-            </w:r>
-            <w:r>
-              <w:rPr>
-                <w:rFonts w:asciiTheme="minorHAnsi" w:eastAsia="Arial" w:hAnsiTheme="minorHAnsi" w:cstheme="minorHAnsi"/>
-                <w:highlight w:val="white"/>
-              </w:rPr>
-              <w:t>que devuelva si el paciente es joven adulto, adulto o tercera edad según la siguiente tabla.</w:t>
+              <w:t>Persona.</w:t>
             </w:r>
           </w:p>
           <w:p>
@@ -858,32 +843,36 @@
                 <w:rFonts w:asciiTheme="minorHAnsi" w:eastAsia="Arial" w:hAnsiTheme="minorHAnsi" w:cstheme="minorHAnsi"/>
                 <w:highlight w:val="white"/>
               </w:rPr>
-              <w:t xml:space="preserve">Implementar POO creando una subclase llamada </w:t>
+              <w:t xml:space="preserve">Implementar un método llamado </w:t>
             </w:r>
             <w:r>
               <w:rPr>
                 <w:rFonts w:asciiTheme="minorHAnsi" w:eastAsia="Arial" w:hAnsiTheme="minorHAnsi" w:cstheme="minorHAnsi"/>
                 <w:b/>
                 <w:bCs/>
-                <w:highlight w:val="white"/>
-              </w:rPr>
-              <w:t>Medico</w:t>
+                <w:i/>
+                <w:iCs/>
+                <w:highlight w:val="white"/>
+              </w:rPr>
+              <w:t>paciente</w:t>
             </w:r>
             <w:r>
               <w:rPr>
                 <w:rFonts w:asciiTheme="minorHAnsi" w:eastAsia="Arial" w:hAnsiTheme="minorHAnsi" w:cstheme="minorHAnsi"/>
                 <w:b/>
                 <w:bCs/>
-                <w:highlight w:val="white"/>
-              </w:rPr>
-              <w:t xml:space="preserve"> </w:t>
-            </w:r>
-            <w:r>
-              <w:rPr>
-                <w:rFonts w:asciiTheme="minorHAnsi" w:eastAsia="Arial" w:hAnsiTheme="minorHAnsi" w:cstheme="minorHAnsi"/>
-                <w:highlight w:val="white"/>
-              </w:rPr>
-              <w:t xml:space="preserve">que extienda de la super clase </w:t>
+                <w:i/>
+                <w:iCs/>
+                <w:highlight w:val="white"/>
+              </w:rPr>
+              <w:t xml:space="preserve">s </w:t>
+            </w:r>
+            <w:r>
+              <w:rPr>
+                <w:rFonts w:asciiTheme="minorHAnsi" w:eastAsia="Arial" w:hAnsiTheme="minorHAnsi" w:cstheme="minorHAnsi"/>
+                <w:highlight w:val="white"/>
+              </w:rPr>
+              <w:t xml:space="preserve">dentro de la clase </w:t>
             </w:r>
             <w:r>
               <w:rPr>
@@ -892,7 +881,14 @@
                 <w:bCs/>
                 <w:highlight w:val="white"/>
               </w:rPr>
-              <w:t>Persona.</w:t>
+              <w:t>Medico</w:t>
+            </w:r>
+            <w:r>
+              <w:rPr>
+                <w:rFonts w:asciiTheme="minorHAnsi" w:eastAsia="Arial" w:hAnsiTheme="minorHAnsi" w:cstheme="minorHAnsi"/>
+                <w:highlight w:val="white"/>
+              </w:rPr>
+              <w:t xml:space="preserve"> que indique el listado de pacientes que este médico debe atender.</w:t>
             </w:r>
           </w:p>
           <w:p>
@@ -912,54 +908,20 @@
             <w:r>
               <w:rPr>
                 <w:rFonts w:asciiTheme="minorHAnsi" w:eastAsia="Arial" w:hAnsiTheme="minorHAnsi" w:cstheme="minorHAnsi"/>
-                <w:highlight w:val="white"/>
-              </w:rPr>
-              <w:t xml:space="preserve">Implementar un método llamado </w:t>
-            </w:r>
-            <w:r>
-              <w:rPr>
-                <w:rFonts w:asciiTheme="minorHAnsi" w:eastAsia="Arial" w:hAnsiTheme="minorHAnsi" w:cstheme="minorHAnsi"/>
-                <w:b/>
-                <w:bCs/>
-                <w:i/>
-                <w:iCs/>
-                <w:highlight w:val="white"/>
-              </w:rPr>
-              <w:t>paciente</w:t>
-            </w:r>
-            <w:r>
-              <w:rPr>
-                <w:rFonts w:asciiTheme="minorHAnsi" w:eastAsia="Arial" w:hAnsiTheme="minorHAnsi" w:cstheme="minorHAnsi"/>
-                <w:b/>
-                <w:bCs/>
-                <w:i/>
-                <w:iCs/>
-                <w:highlight w:val="white"/>
-              </w:rPr>
-              <w:t xml:space="preserve">s </w:t>
-            </w:r>
-            <w:r>
-              <w:rPr>
-                <w:rFonts w:asciiTheme="minorHAnsi" w:eastAsia="Arial" w:hAnsiTheme="minorHAnsi" w:cstheme="minorHAnsi"/>
-                <w:highlight w:val="white"/>
-              </w:rPr>
-              <w:t xml:space="preserve">dentro de la clase </w:t>
-            </w:r>
-            <w:r>
-              <w:rPr>
-                <w:rFonts w:asciiTheme="minorHAnsi" w:eastAsia="Arial" w:hAnsiTheme="minorHAnsi" w:cstheme="minorHAnsi"/>
-                <w:b/>
-                <w:bCs/>
-                <w:highlight w:val="white"/>
-              </w:rPr>
-              <w:t>Medico</w:t>
-            </w:r>
-            <w:r>
-              <w:rPr>
-                <w:rFonts w:asciiTheme="minorHAnsi" w:eastAsia="Arial" w:hAnsiTheme="minorHAnsi" w:cstheme="minorHAnsi"/>
-                <w:highlight w:val="white"/>
-              </w:rPr>
-              <w:t xml:space="preserve"> que indique el listado de pacientes que este médico debe atender.</w:t>
+              </w:rPr>
+              <w:t>D</w:t>
+            </w:r>
+            <w:r>
+              <w:rPr>
+                <w:rFonts w:asciiTheme="minorHAnsi" w:eastAsia="Arial" w:hAnsiTheme="minorHAnsi" w:cstheme="minorHAnsi"/>
+              </w:rPr>
+              <w:t xml:space="preserve">iseñar una interfaz de usuario grafica por medio de la cual se </w:t>
+            </w:r>
+            <w:r>
+              <w:rPr>
+                <w:rFonts w:asciiTheme="minorHAnsi" w:eastAsia="Arial" w:hAnsiTheme="minorHAnsi" w:cstheme="minorHAnsi"/>
+              </w:rPr>
+              <w:t>puedan ingresar los datos del paciente.</w:t>
             </w:r>
           </w:p>
           <w:p>
@@ -980,40 +942,6 @@
               <w:rPr>
                 <w:rFonts w:asciiTheme="minorHAnsi" w:eastAsia="Arial" w:hAnsiTheme="minorHAnsi" w:cstheme="minorHAnsi"/>
               </w:rPr>
-              <w:t>D</w:t>
-            </w:r>
-            <w:r>
-              <w:rPr>
-                <w:rFonts w:asciiTheme="minorHAnsi" w:eastAsia="Arial" w:hAnsiTheme="minorHAnsi" w:cstheme="minorHAnsi"/>
-              </w:rPr>
-              <w:t xml:space="preserve">iseñar una interfaz de usuario grafica por medio de la cual se </w:t>
-            </w:r>
-            <w:r>
-              <w:rPr>
-                <w:rFonts w:asciiTheme="minorHAnsi" w:eastAsia="Arial" w:hAnsiTheme="minorHAnsi" w:cstheme="minorHAnsi"/>
-              </w:rPr>
-              <w:t>puedan ingresar los datos del paciente.</w:t>
-            </w:r>
-          </w:p>
-          <w:p>
-            <w:pPr>
-              <w:pStyle w:val="Prrafodelista"/>
-              <w:numPr>
-                <w:ilvl w:val="0"/>
-                <w:numId w:val="1"/>
-              </w:numPr>
-              <w:spacing w:after="0" w:line="240" w:lineRule="auto"/>
-              <w:jc w:val="both"/>
-              <w:rPr>
-                <w:rFonts w:asciiTheme="minorHAnsi" w:eastAsia="Arial" w:hAnsiTheme="minorHAnsi" w:cstheme="minorHAnsi"/>
-                <w:highlight w:val="white"/>
-              </w:rPr>
-            </w:pPr>
-            <w:r>
-              <w:rPr>
-                <w:rFonts w:asciiTheme="minorHAnsi" w:eastAsia="Arial" w:hAnsiTheme="minorHAnsi" w:cstheme="minorHAnsi"/>
-              </w:rPr>
-              <w:lastRenderedPageBreak/>
               <w:t>Diseñar una interfaz de usuario grafica por medio de la cual se puedan ingresar los datos del médico.</w:t>
             </w:r>
           </w:p>

</xml_diff>